<commit_message>
edited word doc + readme
</commit_message>
<xml_diff>
--- a/Pre project plan.docx
+++ b/Pre project plan.docx
@@ -680,7 +680,21 @@
           <w:rFonts w:cstheme="minorHAnsi"/>
           <w:lang w:val="en-SG"/>
         </w:rPr>
-        <w:t>I chose Snake and Ladders because I really liked playing this game when I was younger, and I thought it was a good game to challenge my coding skills. It would allow me to test my HTML, CSS and Javascript knowledge.</w:t>
+        <w:t xml:space="preserve">I chose Snake and Ladders because I really liked playing this game when I was younger, and I thought it was a good game to challenge my coding skills. It would allow me to test my HTML, CSS and </w:t>
+      </w:r>
+      <w:r>
+        <w:rPr>
+          <w:rFonts w:cstheme="minorHAnsi"/>
+          <w:lang w:val="en-SG"/>
+        </w:rPr>
+        <w:t>JavaScript</w:t>
+      </w:r>
+      <w:r>
+        <w:rPr>
+          <w:rFonts w:cstheme="minorHAnsi"/>
+          <w:lang w:val="en-SG"/>
+        </w:rPr>
+        <w:t xml:space="preserve"> knowledge.</w:t>
       </w:r>
     </w:p>
     <w:p>
@@ -866,14 +880,6 @@
         <w:lastRenderedPageBreak/>
         <w:t>Player piece is on tile 97, and rolls a 1. Since 97 + 1 = 98, player moves to 98.</w:t>
       </w:r>
-    </w:p>
-    <w:p>
-      <w:pPr>
-        <w:rPr>
-          <w:rFonts w:cstheme="minorHAnsi"/>
-          <w:lang w:val="en-SG"/>
-        </w:rPr>
-      </w:pPr>
     </w:p>
     <w:p>
       <w:pPr>
@@ -1048,7 +1054,14 @@
           <w:rFonts w:cstheme="minorHAnsi"/>
           <w:lang w:val="en-SG"/>
         </w:rPr>
-        <w:t>Popup that declares the winner of the game</w:t>
+        <w:t xml:space="preserve">Popup that declares </w:t>
+      </w:r>
+      <w:r>
+        <w:rPr>
+          <w:rFonts w:cstheme="minorHAnsi"/>
+          <w:lang w:val="en-SG"/>
+        </w:rPr>
+        <w:t>a player has reached 100</w:t>
       </w:r>
     </w:p>
     <w:p>
@@ -1100,7 +1113,14 @@
           <w:rFonts w:cstheme="minorHAnsi"/>
           <w:lang w:val="en-SG"/>
         </w:rPr>
-        <w:t>Above the dice roll button, a screen displaying the value of the dice roll</w:t>
+        <w:t>A</w:t>
+      </w:r>
+      <w:r>
+        <w:rPr>
+          <w:rFonts w:cstheme="minorHAnsi"/>
+          <w:lang w:val="en-SG"/>
+        </w:rPr>
+        <w:t xml:space="preserve"> screen displaying the value of the dice roll</w:t>
       </w:r>
     </w:p>
     <w:p>
@@ -1120,21 +1140,14 @@
           <w:rFonts w:cstheme="minorHAnsi"/>
           <w:lang w:val="en-SG"/>
         </w:rPr>
-        <w:t xml:space="preserve">To the left of the dice roll screen, </w:t>
-      </w:r>
-      <w:r>
-        <w:rPr>
-          <w:rFonts w:cstheme="minorHAnsi"/>
-          <w:lang w:val="en-SG"/>
-        </w:rPr>
-        <w:t>player 1’s</w:t>
-      </w:r>
-      <w:r>
-        <w:rPr>
-          <w:rFonts w:cstheme="minorHAnsi"/>
-          <w:lang w:val="en-SG"/>
-        </w:rPr>
-        <w:t xml:space="preserve"> name and tile number</w:t>
+        <w:t xml:space="preserve">Player 1’s </w:t>
+      </w:r>
+      <w:r>
+        <w:rPr>
+          <w:rFonts w:cstheme="minorHAnsi"/>
+          <w:lang w:val="en-SG"/>
+        </w:rPr>
+        <w:t>tile number</w:t>
       </w:r>
     </w:p>
     <w:p>
@@ -1154,21 +1167,28 @@
           <w:rFonts w:cstheme="minorHAnsi"/>
           <w:lang w:val="en-SG"/>
         </w:rPr>
-        <w:t xml:space="preserve">To the right of the dice roll screen, </w:t>
-      </w:r>
-      <w:r>
-        <w:rPr>
-          <w:rFonts w:cstheme="minorHAnsi"/>
-          <w:lang w:val="en-SG"/>
-        </w:rPr>
-        <w:t>player 2’s</w:t>
-      </w:r>
-      <w:r>
-        <w:rPr>
-          <w:rFonts w:cstheme="minorHAnsi"/>
-          <w:lang w:val="en-SG"/>
-        </w:rPr>
-        <w:t xml:space="preserve"> name and tile number</w:t>
+        <w:t>Player</w:t>
+      </w:r>
+      <w:r>
+        <w:rPr>
+          <w:rFonts w:cstheme="minorHAnsi"/>
+          <w:lang w:val="en-SG"/>
+        </w:rPr>
+        <w:t xml:space="preserve"> 2’s</w:t>
+      </w:r>
+      <w:r>
+        <w:rPr>
+          <w:rFonts w:cstheme="minorHAnsi"/>
+          <w:lang w:val="en-SG"/>
+        </w:rPr>
+        <w:t xml:space="preserve"> </w:t>
+      </w:r>
+      <w:r>
+        <w:rPr>
+          <w:rFonts w:cstheme="minorHAnsi"/>
+          <w:lang w:val="en-SG"/>
+        </w:rPr>
+        <w:t>tile number</w:t>
       </w:r>
     </w:p>
     <w:p>
@@ -1188,10 +1208,55 @@
           <w:rFonts w:cstheme="minorHAnsi"/>
           <w:lang w:val="en-SG"/>
         </w:rPr>
-        <w:t>Popup that states that loser should treat winner item X (randomly decided from array)</w:t>
-      </w:r>
-      <w:bookmarkStart w:id="5" w:name="_GoBack"/>
-      <w:bookmarkEnd w:id="5"/>
+        <w:t>Buttons for dark mode and light mode</w:t>
+      </w:r>
+    </w:p>
+    <w:p>
+      <w:pPr>
+        <w:pStyle w:val="ListParagraph"/>
+        <w:numPr>
+          <w:ilvl w:val="0"/>
+          <w:numId w:val="1"/>
+        </w:numPr>
+        <w:rPr>
+          <w:rFonts w:cstheme="minorHAnsi"/>
+          <w:lang w:val="en-SG"/>
+        </w:rPr>
+      </w:pPr>
+      <w:r>
+        <w:rPr>
+          <w:rFonts w:cstheme="minorHAnsi"/>
+          <w:lang w:val="en-SG"/>
+        </w:rPr>
+        <w:t>Button to start another game</w:t>
+      </w:r>
+      <w:r>
+        <w:rPr>
+          <w:rFonts w:cstheme="minorHAnsi"/>
+          <w:lang w:val="en-SG"/>
+        </w:rPr>
+        <w:t xml:space="preserve"> / restart game</w:t>
+      </w:r>
+    </w:p>
+    <w:p>
+      <w:pPr>
+        <w:pStyle w:val="ListParagraph"/>
+        <w:numPr>
+          <w:ilvl w:val="0"/>
+          <w:numId w:val="1"/>
+        </w:numPr>
+        <w:rPr>
+          <w:rFonts w:cstheme="minorHAnsi"/>
+          <w:lang w:val="en-SG"/>
+        </w:rPr>
+      </w:pPr>
+      <w:r>
+        <w:rPr>
+          <w:rFonts w:cstheme="minorHAnsi"/>
+          <w:lang w:val="en-SG"/>
+        </w:rPr>
+        <w:t>Rules of the game</w:t>
+      </w:r>
     </w:p>
     <w:p>
       <w:pPr>
@@ -1202,36 +1267,117 @@
           <w:lang w:val="en-SG"/>
         </w:rPr>
       </w:pPr>
-      <w:bookmarkStart w:id="6" w:name="_Toc82634545"/>
+      <w:bookmarkStart w:id="5" w:name="_Toc82634545"/>
       <w:r>
         <w:rPr>
           <w:rFonts w:asciiTheme="minorHAnsi" w:hAnsiTheme="minorHAnsi" w:cstheme="minorHAnsi"/>
           <w:lang w:val="en-SG"/>
         </w:rPr>
+        <w:lastRenderedPageBreak/>
         <w:t>Wireframe</w:t>
       </w:r>
-      <w:bookmarkEnd w:id="6"/>
-    </w:p>
-    <w:p>
-      <w:pPr>
-        <w:rPr>
-          <w:rFonts w:cstheme="minorHAnsi"/>
-          <w:lang w:val="en-SG"/>
-        </w:rPr>
-      </w:pPr>
-      <w:r>
-        <w:rPr>
-          <w:rFonts w:cstheme="minorHAnsi"/>
-          <w:lang w:val="en-SG"/>
-        </w:rPr>
-        <w:t>A</w:t>
-      </w:r>
-      <w:r>
-        <w:rPr>
-          <w:rFonts w:cstheme="minorHAnsi"/>
-          <w:lang w:val="en-SG"/>
-        </w:rPr>
-        <w:t>aa</w:t>
+      <w:bookmarkEnd w:id="5"/>
+    </w:p>
+    <w:p>
+      <w:pPr>
+        <w:rPr>
+          <w:rFonts w:cstheme="minorHAnsi"/>
+          <w:lang w:val="en-SG"/>
+        </w:rPr>
+      </w:pPr>
+      <w:r>
+        <w:rPr>
+          <w:rFonts w:cstheme="minorHAnsi"/>
+          <w:noProof/>
+        </w:rPr>
+        <w:drawing>
+          <wp:inline distT="0" distB="0" distL="0" distR="0">
+            <wp:extent cx="4901878" cy="2392286"/>
+            <wp:effectExtent l="0" t="0" r="0" b="8255"/>
+            <wp:docPr id="1" name="Picture 1"/>
+            <wp:cNvGraphicFramePr>
+              <a:graphicFrameLocks xmlns:a="http://schemas.openxmlformats.org/drawingml/2006/main" noChangeAspect="1"/>
+            </wp:cNvGraphicFramePr>
+            <a:graphic xmlns:a="http://schemas.openxmlformats.org/drawingml/2006/main">
+              <a:graphicData uri="http://schemas.openxmlformats.org/drawingml/2006/picture">
+                <pic:pic xmlns:pic="http://schemas.openxmlformats.org/drawingml/2006/picture">
+                  <pic:nvPicPr>
+                    <pic:cNvPr id="1" name="20210917_153506.jpg"/>
+                    <pic:cNvPicPr/>
+                  </pic:nvPicPr>
+                  <pic:blipFill>
+                    <a:blip r:embed="rId8" cstate="print">
+                      <a:extLst>
+                        <a:ext uri="{28A0092B-C50C-407E-A947-70E740481C1C}">
+                          <a14:useLocalDpi xmlns:a14="http://schemas.microsoft.com/office/drawing/2010/main" val="0"/>
+                        </a:ext>
+                      </a:extLst>
+                    </a:blip>
+                    <a:stretch>
+                      <a:fillRect/>
+                    </a:stretch>
+                  </pic:blipFill>
+                  <pic:spPr>
+                    <a:xfrm>
+                      <a:off x="0" y="0"/>
+                      <a:ext cx="4907679" cy="2395117"/>
+                    </a:xfrm>
+                    <a:prstGeom prst="rect">
+                      <a:avLst/>
+                    </a:prstGeom>
+                  </pic:spPr>
+                </pic:pic>
+              </a:graphicData>
+            </a:graphic>
+          </wp:inline>
+        </w:drawing>
+      </w:r>
+      <w:r>
+        <w:rPr>
+          <w:rFonts w:cstheme="minorHAnsi"/>
+          <w:noProof/>
+        </w:rPr>
+        <w:drawing>
+          <wp:inline distT="0" distB="0" distL="0" distR="0">
+            <wp:extent cx="3518704" cy="4000548"/>
+            <wp:effectExtent l="0" t="0" r="5715" b="0"/>
+            <wp:docPr id="2" name="Picture 2"/>
+            <wp:cNvGraphicFramePr>
+              <a:graphicFrameLocks xmlns:a="http://schemas.openxmlformats.org/drawingml/2006/main" noChangeAspect="1"/>
+            </wp:cNvGraphicFramePr>
+            <a:graphic xmlns:a="http://schemas.openxmlformats.org/drawingml/2006/main">
+              <a:graphicData uri="http://schemas.openxmlformats.org/drawingml/2006/picture">
+                <pic:pic xmlns:pic="http://schemas.openxmlformats.org/drawingml/2006/picture">
+                  <pic:nvPicPr>
+                    <pic:cNvPr id="2" name="20210917_153516.jpg"/>
+                    <pic:cNvPicPr/>
+                  </pic:nvPicPr>
+                  <pic:blipFill>
+                    <a:blip r:embed="rId9" cstate="print">
+                      <a:extLst>
+                        <a:ext uri="{28A0092B-C50C-407E-A947-70E740481C1C}">
+                          <a14:useLocalDpi xmlns:a14="http://schemas.microsoft.com/office/drawing/2010/main" val="0"/>
+                        </a:ext>
+                      </a:extLst>
+                    </a:blip>
+                    <a:stretch>
+                      <a:fillRect/>
+                    </a:stretch>
+                  </pic:blipFill>
+                  <pic:spPr>
+                    <a:xfrm>
+                      <a:off x="0" y="0"/>
+                      <a:ext cx="3522665" cy="4005052"/>
+                    </a:xfrm>
+                    <a:prstGeom prst="rect">
+                      <a:avLst/>
+                    </a:prstGeom>
+                  </pic:spPr>
+                </pic:pic>
+              </a:graphicData>
+            </a:graphic>
+          </wp:inline>
+        </w:drawing>
       </w:r>
     </w:p>
     <w:p>
@@ -1243,7 +1389,7 @@
           <w:lang w:val="en-SG"/>
         </w:rPr>
       </w:pPr>
-      <w:bookmarkStart w:id="7" w:name="_Toc82634546"/>
+      <w:bookmarkStart w:id="6" w:name="_Toc82634546"/>
       <w:r>
         <w:rPr>
           <w:rFonts w:asciiTheme="minorHAnsi" w:hAnsiTheme="minorHAnsi" w:cstheme="minorHAnsi"/>
@@ -1251,21 +1397,102 @@
         </w:rPr>
         <w:t>Tech Stack</w:t>
       </w:r>
+      <w:bookmarkEnd w:id="6"/>
+    </w:p>
+    <w:p>
+      <w:pPr>
+        <w:pStyle w:val="ListParagraph"/>
+        <w:numPr>
+          <w:ilvl w:val="0"/>
+          <w:numId w:val="1"/>
+        </w:numPr>
+        <w:rPr>
+          <w:rFonts w:cstheme="minorHAnsi"/>
+          <w:lang w:val="en-SG"/>
+        </w:rPr>
+      </w:pPr>
+      <w:r>
+        <w:rPr>
+          <w:rFonts w:cstheme="minorHAnsi"/>
+          <w:lang w:val="en-SG"/>
+        </w:rPr>
+        <w:t>HTML</w:t>
+      </w:r>
+    </w:p>
+    <w:p>
+      <w:pPr>
+        <w:pStyle w:val="ListParagraph"/>
+        <w:numPr>
+          <w:ilvl w:val="0"/>
+          <w:numId w:val="1"/>
+        </w:numPr>
+        <w:rPr>
+          <w:rFonts w:cstheme="minorHAnsi"/>
+          <w:lang w:val="en-SG"/>
+        </w:rPr>
+      </w:pPr>
+      <w:r>
+        <w:rPr>
+          <w:rFonts w:cstheme="minorHAnsi"/>
+          <w:lang w:val="en-SG"/>
+        </w:rPr>
+        <w:t>CSS</w:t>
+      </w:r>
+      <w:r>
+        <w:rPr>
+          <w:rFonts w:cstheme="minorHAnsi"/>
+          <w:lang w:val="en-SG"/>
+        </w:rPr>
+        <w:t xml:space="preserve"> (+bootstrap)</w:t>
+      </w:r>
+      <w:bookmarkStart w:id="7" w:name="_GoBack"/>
       <w:bookmarkEnd w:id="7"/>
     </w:p>
     <w:p>
       <w:pPr>
-        <w:rPr>
-          <w:rFonts w:cstheme="minorHAnsi"/>
-          <w:lang w:val="en-SG"/>
-        </w:rPr>
-      </w:pPr>
-      <w:r>
-        <w:rPr>
-          <w:rFonts w:cstheme="minorHAnsi"/>
-          <w:lang w:val="en-SG"/>
-        </w:rPr>
-        <w:t>HTML, CSS, Javascript</w:t>
+        <w:pStyle w:val="ListParagraph"/>
+        <w:numPr>
+          <w:ilvl w:val="0"/>
+          <w:numId w:val="1"/>
+        </w:numPr>
+        <w:rPr>
+          <w:rFonts w:cstheme="minorHAnsi"/>
+          <w:lang w:val="en-SG"/>
+        </w:rPr>
+      </w:pPr>
+      <w:r>
+        <w:rPr>
+          <w:rFonts w:cstheme="minorHAnsi"/>
+          <w:lang w:val="en-SG"/>
+        </w:rPr>
+        <w:t>Javascript</w:t>
+      </w:r>
+      <w:r>
+        <w:rPr>
+          <w:rFonts w:cstheme="minorHAnsi"/>
+          <w:lang w:val="en-SG"/>
+        </w:rPr>
+        <w:t xml:space="preserve"> (+jQuery)</w:t>
+      </w:r>
+    </w:p>
+    <w:p>
+      <w:pPr>
+        <w:pStyle w:val="ListParagraph"/>
+        <w:numPr>
+          <w:ilvl w:val="0"/>
+          <w:numId w:val="1"/>
+        </w:numPr>
+        <w:rPr>
+          <w:rFonts w:cstheme="minorHAnsi"/>
+          <w:lang w:val="en-SG"/>
+        </w:rPr>
+      </w:pPr>
+      <w:r>
+        <w:rPr>
+          <w:rFonts w:cstheme="minorHAnsi"/>
+          <w:lang w:val="en-SG"/>
+        </w:rPr>
+        <w:t>Photoshop</w:t>
       </w:r>
     </w:p>
     <w:p>
@@ -1292,7 +1519,7 @@
       </w:pPr>
     </w:p>
     <w:sectPr>
-      <w:headerReference w:type="default" r:id="rId8"/>
+      <w:headerReference w:type="default" r:id="rId10"/>
       <w:pgSz w:w="11906" w:h="16838"/>
       <w:pgMar w:top="1440" w:right="1440" w:bottom="1440" w:left="1440" w:header="708" w:footer="708" w:gutter="0"/>
       <w:cols w:space="708"/>
@@ -2309,7 +2536,7 @@
 </file>
 
 <file path=customXml/itemProps1.xml><?xml version="1.0" encoding="utf-8"?>
-<ds:datastoreItem xmlns:ds="http://schemas.openxmlformats.org/officeDocument/2006/customXml" ds:itemID="{3D2D44CF-D799-4675-AE9C-2B64B6C6D1A4}">
+<ds:datastoreItem xmlns:ds="http://schemas.openxmlformats.org/officeDocument/2006/customXml" ds:itemID="{891EA9AE-AFBB-4256-919F-8425A0E809CB}">
   <ds:schemaRefs>
     <ds:schemaRef ds:uri="http://schemas.openxmlformats.org/officeDocument/2006/bibliography"/>
   </ds:schemaRefs>

</xml_diff>

<commit_message>
edit readme + word doc
</commit_message>
<xml_diff>
--- a/Pre project plan.docx
+++ b/Pre project plan.docx
@@ -1260,6 +1260,88 @@
     </w:p>
     <w:p>
       <w:pPr>
+        <w:pStyle w:val="ListParagraph"/>
+        <w:numPr>
+          <w:ilvl w:val="0"/>
+          <w:numId w:val="1"/>
+        </w:numPr>
+        <w:rPr>
+          <w:rFonts w:cstheme="minorHAnsi"/>
+          <w:lang w:val="en-SG"/>
+        </w:rPr>
+      </w:pPr>
+      <w:r>
+        <w:rPr>
+          <w:rFonts w:cstheme="minorHAnsi"/>
+          <w:lang w:val="en-SG"/>
+        </w:rPr>
+        <w:t>Autoplay feature so users don’t have to keep clicking the button for dice roll</w:t>
+      </w:r>
+    </w:p>
+    <w:p>
+      <w:pPr>
+        <w:pStyle w:val="ListParagraph"/>
+        <w:numPr>
+          <w:ilvl w:val="0"/>
+          <w:numId w:val="1"/>
+        </w:numPr>
+        <w:rPr>
+          <w:rFonts w:cstheme="minorHAnsi"/>
+          <w:lang w:val="en-SG"/>
+        </w:rPr>
+      </w:pPr>
+      <w:r>
+        <w:rPr>
+          <w:rFonts w:cstheme="minorHAnsi"/>
+          <w:lang w:val="en-SG"/>
+        </w:rPr>
+        <w:t xml:space="preserve">Music </w:t>
+      </w:r>
+    </w:p>
+    <w:p>
+      <w:pPr>
+        <w:pStyle w:val="ListParagraph"/>
+        <w:numPr>
+          <w:ilvl w:val="0"/>
+          <w:numId w:val="1"/>
+        </w:numPr>
+        <w:rPr>
+          <w:rFonts w:cstheme="minorHAnsi"/>
+          <w:lang w:val="en-SG"/>
+        </w:rPr>
+      </w:pPr>
+      <w:r>
+        <w:rPr>
+          <w:rFonts w:cstheme="minorHAnsi"/>
+          <w:lang w:val="en-SG"/>
+        </w:rPr>
+        <w:t>More players</w:t>
+      </w:r>
+    </w:p>
+    <w:p>
+      <w:pPr>
+        <w:pStyle w:val="ListParagraph"/>
+        <w:numPr>
+          <w:ilvl w:val="0"/>
+          <w:numId w:val="1"/>
+        </w:numPr>
+        <w:rPr>
+          <w:rFonts w:cstheme="minorHAnsi"/>
+          <w:lang w:val="en-SG"/>
+        </w:rPr>
+      </w:pPr>
+      <w:r>
+        <w:rPr>
+          <w:rFonts w:cstheme="minorHAnsi"/>
+          <w:lang w:val="en-SG"/>
+        </w:rPr>
+        <w:t>Prompt for users to add items, once game ends, popup will randomly pick an item from the items array saying that the loser must treat the winner item X</w:t>
+      </w:r>
+      <w:bookmarkStart w:id="5" w:name="_GoBack"/>
+      <w:bookmarkEnd w:id="5"/>
+    </w:p>
+    <w:p>
+      <w:pPr>
         <w:pStyle w:val="Heading1"/>
         <w:jc w:val="center"/>
         <w:rPr>
@@ -1267,7 +1349,7 @@
           <w:lang w:val="en-SG"/>
         </w:rPr>
       </w:pPr>
-      <w:bookmarkStart w:id="5" w:name="_Toc82634545"/>
+      <w:bookmarkStart w:id="6" w:name="_Toc82634545"/>
       <w:r>
         <w:rPr>
           <w:rFonts w:asciiTheme="minorHAnsi" w:hAnsiTheme="minorHAnsi" w:cstheme="minorHAnsi"/>
@@ -1276,7 +1358,7 @@
         <w:lastRenderedPageBreak/>
         <w:t>Wireframe</w:t>
       </w:r>
-      <w:bookmarkEnd w:id="5"/>
+      <w:bookmarkEnd w:id="6"/>
     </w:p>
     <w:p>
       <w:pPr>
@@ -1389,7 +1471,7 @@
           <w:lang w:val="en-SG"/>
         </w:rPr>
       </w:pPr>
-      <w:bookmarkStart w:id="6" w:name="_Toc82634546"/>
+      <w:bookmarkStart w:id="7" w:name="_Toc82634546"/>
       <w:r>
         <w:rPr>
           <w:rFonts w:asciiTheme="minorHAnsi" w:hAnsiTheme="minorHAnsi" w:cstheme="minorHAnsi"/>
@@ -1397,7 +1479,7 @@
         </w:rPr>
         <w:t>Tech Stack</w:t>
       </w:r>
-      <w:bookmarkEnd w:id="6"/>
+      <w:bookmarkEnd w:id="7"/>
     </w:p>
     <w:p>
       <w:pPr>
@@ -1445,8 +1527,6 @@
         </w:rPr>
         <w:t xml:space="preserve"> (+bootstrap)</w:t>
       </w:r>
-      <w:bookmarkStart w:id="7" w:name="_GoBack"/>
-      <w:bookmarkEnd w:id="7"/>
     </w:p>
     <w:p>
       <w:pPr>
@@ -2536,7 +2616,7 @@
 </file>
 
 <file path=customXml/itemProps1.xml><?xml version="1.0" encoding="utf-8"?>
-<ds:datastoreItem xmlns:ds="http://schemas.openxmlformats.org/officeDocument/2006/customXml" ds:itemID="{891EA9AE-AFBB-4256-919F-8425A0E809CB}">
+<ds:datastoreItem xmlns:ds="http://schemas.openxmlformats.org/officeDocument/2006/customXml" ds:itemID="{682E0DA7-5033-4BD1-BFA1-B704E308458C}">
   <ds:schemaRefs>
     <ds:schemaRef ds:uri="http://schemas.openxmlformats.org/officeDocument/2006/bibliography"/>
   </ds:schemaRefs>

</xml_diff>

<commit_message>
css edits, snake cursor, keypress + post mortem
</commit_message>
<xml_diff>
--- a/Pre project plan.docx
+++ b/Pre project plan.docx
@@ -15,8 +15,17 @@
           <w:rFonts w:cstheme="minorHAnsi"/>
           <w:lang w:val="en-SG"/>
         </w:rPr>
-        <w:t>Moksha Patamu</w:t>
-      </w:r>
+        <w:t xml:space="preserve">Moksha </w:t>
+      </w:r>
+      <w:proofErr w:type="spellStart"/>
+      <w:r>
+        <w:rPr>
+          <w:rFonts w:cstheme="minorHAnsi"/>
+          <w:lang w:val="en-SG"/>
+        </w:rPr>
+        <w:t>Patamu</w:t>
+      </w:r>
+      <w:proofErr w:type="spellEnd"/>
     </w:p>
     <w:sdt>
       <w:sdtPr>
@@ -632,7 +641,23 @@
           <w:rFonts w:cstheme="minorHAnsi"/>
           <w:lang w:val="en-SG"/>
         </w:rPr>
-        <w:t>Snake and Ladders, a classic board game, originated in India, where it was known as Moksha Patamu.</w:t>
+        <w:t xml:space="preserve">Snake and Ladders, a classic board game, originated in India, where it was known as Moksha </w:t>
+      </w:r>
+      <w:proofErr w:type="spellStart"/>
+      <w:r>
+        <w:rPr>
+          <w:rFonts w:cstheme="minorHAnsi"/>
+          <w:lang w:val="en-SG"/>
+        </w:rPr>
+        <w:t>Patamu</w:t>
+      </w:r>
+      <w:proofErr w:type="spellEnd"/>
+      <w:r>
+        <w:rPr>
+          <w:rFonts w:cstheme="minorHAnsi"/>
+          <w:lang w:val="en-SG"/>
+        </w:rPr>
+        <w:t>.</w:t>
       </w:r>
       <w:r>
         <w:rPr>
@@ -646,7 +671,23 @@
           <w:rFonts w:cstheme="minorHAnsi"/>
           <w:lang w:val="en-SG"/>
         </w:rPr>
-        <w:t>The original game had more snakes than ladders, and I will be using this version, thus the name of my game shall follow “Moksha Patamu”.</w:t>
+        <w:t xml:space="preserve">The original game had more snakes than ladders, and I will be using this version, thus the name of my game shall follow “Moksha </w:t>
+      </w:r>
+      <w:proofErr w:type="spellStart"/>
+      <w:r>
+        <w:rPr>
+          <w:rFonts w:cstheme="minorHAnsi"/>
+          <w:lang w:val="en-SG"/>
+        </w:rPr>
+        <w:t>Patamu</w:t>
+      </w:r>
+      <w:proofErr w:type="spellEnd"/>
+      <w:r>
+        <w:rPr>
+          <w:rFonts w:cstheme="minorHAnsi"/>
+          <w:lang w:val="en-SG"/>
+        </w:rPr>
+        <w:t>”.</w:t>
       </w:r>
     </w:p>
     <w:p>
@@ -774,7 +815,21 @@
           <w:rFonts w:cstheme="minorHAnsi"/>
           <w:lang w:val="en-SG"/>
         </w:rPr>
-        <w:t>2. The player has to roll a 6 sided dice and move their piece accordingly to the game rules.</w:t>
+        <w:t>2. The player has to roll a 6 sided dice</w:t>
+      </w:r>
+      <w:r>
+        <w:rPr>
+          <w:rFonts w:cstheme="minorHAnsi"/>
+          <w:lang w:val="en-SG"/>
+        </w:rPr>
+        <w:t xml:space="preserve"> and move their piece according</w:t>
+      </w:r>
+      <w:r>
+        <w:rPr>
+          <w:rFonts w:cstheme="minorHAnsi"/>
+          <w:lang w:val="en-SG"/>
+        </w:rPr>
+        <w:t xml:space="preserve"> to the game rules.</w:t>
       </w:r>
     </w:p>
     <w:p>
@@ -1270,12 +1325,21 @@
           <w:lang w:val="en-SG"/>
         </w:rPr>
       </w:pPr>
-      <w:r>
-        <w:rPr>
-          <w:rFonts w:cstheme="minorHAnsi"/>
-          <w:lang w:val="en-SG"/>
-        </w:rPr>
-        <w:t>Autoplay feature so users don’t have to keep clicking the button for dice roll</w:t>
+      <w:proofErr w:type="spellStart"/>
+      <w:r>
+        <w:rPr>
+          <w:rFonts w:cstheme="minorHAnsi"/>
+          <w:lang w:val="en-SG"/>
+        </w:rPr>
+        <w:t>Autoplay</w:t>
+      </w:r>
+      <w:proofErr w:type="spellEnd"/>
+      <w:r>
+        <w:rPr>
+          <w:rFonts w:cstheme="minorHAnsi"/>
+          <w:lang w:val="en-SG"/>
+        </w:rPr>
+        <w:t xml:space="preserve"> feature so users don’t have to keep clicking the button for dice roll</w:t>
       </w:r>
     </w:p>
     <w:p>
@@ -1304,8 +1368,6 @@
         </w:rPr>
         <w:t>toggle function</w:t>
       </w:r>
-      <w:bookmarkStart w:id="5" w:name="_GoBack"/>
-      <w:bookmarkEnd w:id="5"/>
     </w:p>
     <w:p>
       <w:pPr>
@@ -1345,6 +1407,42 @@
           <w:lang w:val="en-SG"/>
         </w:rPr>
         <w:t>Prompt for users to add items, once game ends, popup will randomly pick an item from the items array saying that the loser must treat the winner item X</w:t>
+      </w:r>
+    </w:p>
+    <w:p>
+      <w:pPr>
+        <w:pStyle w:val="ListParagraph"/>
+        <w:numPr>
+          <w:ilvl w:val="0"/>
+          <w:numId w:val="1"/>
+        </w:numPr>
+        <w:rPr>
+          <w:rFonts w:cstheme="minorHAnsi"/>
+          <w:lang w:val="en-SG"/>
+        </w:rPr>
+      </w:pPr>
+      <w:r>
+        <w:rPr>
+          <w:rFonts w:cstheme="minorHAnsi"/>
+          <w:lang w:val="en-SG"/>
+        </w:rPr>
+        <w:t>Us</w:t>
+      </w:r>
+      <w:r>
+        <w:rPr>
+          <w:rFonts w:cstheme="minorHAnsi"/>
+          <w:lang w:val="en-SG"/>
+        </w:rPr>
+        <w:t>ing</w:t>
+      </w:r>
+      <w:bookmarkStart w:id="5" w:name="_GoBack"/>
+      <w:bookmarkEnd w:id="5"/>
+      <w:r>
+        <w:rPr>
+          <w:rFonts w:cstheme="minorHAnsi"/>
+          <w:lang w:val="en-SG"/>
+        </w:rPr>
+        <w:t xml:space="preserve"> keyboard to progress the game instead of clicking the mouse</w:t>
       </w:r>
     </w:p>
     <w:p>
@@ -1547,6 +1645,7 @@
           <w:lang w:val="en-SG"/>
         </w:rPr>
       </w:pPr>
+      <w:proofErr w:type="spellStart"/>
       <w:r>
         <w:rPr>
           <w:rFonts w:cstheme="minorHAnsi"/>
@@ -1554,6 +1653,7 @@
         </w:rPr>
         <w:t>Javascript</w:t>
       </w:r>
+      <w:proofErr w:type="spellEnd"/>
       <w:r>
         <w:rPr>
           <w:rFonts w:cstheme="minorHAnsi"/>
@@ -2623,7 +2723,7 @@
 </file>
 
 <file path=customXml/itemProps1.xml><?xml version="1.0" encoding="utf-8"?>
-<ds:datastoreItem xmlns:ds="http://schemas.openxmlformats.org/officeDocument/2006/customXml" ds:itemID="{95EA28BC-E8AE-4227-BEED-26E97DCD710F}">
+<ds:datastoreItem xmlns:ds="http://schemas.openxmlformats.org/officeDocument/2006/customXml" ds:itemID="{B22C3DE4-7C8F-411C-9AEF-C6571D6D2669}">
   <ds:schemaRefs>
     <ds:schemaRef ds:uri="http://schemas.openxmlformats.org/officeDocument/2006/bibliography"/>
   </ds:schemaRefs>

</xml_diff>